<commit_message>
Outline of chapter 2
</commit_message>
<xml_diff>
--- a/General outlline.docx
+++ b/General outlline.docx
@@ -81,16 +81,57 @@
           <w:rFonts w:ascii="Times New Roman" w:hAnsi="Times New Roman"/>
           <w:sz w:val="24"/>
           <w:szCs w:val="24"/>
-          <w:u w:val="single"/>
-        </w:rPr>
-      </w:pPr>
-      <w:r>
-        <w:rPr>
-          <w:rFonts w:ascii="Times New Roman" w:hAnsi="Times New Roman"/>
-          <w:sz w:val="24"/>
-          <w:szCs w:val="24"/>
-          <w:u w:val="single"/>
-        </w:rPr>
+          <w:u w:val="none"/>
+        </w:rPr>
+      </w:pPr>
+      <w:r>
+        <w:rPr>
+          <w:rFonts w:ascii="Times New Roman" w:hAnsi="Times New Roman"/>
+          <w:sz w:val="24"/>
+          <w:szCs w:val="24"/>
+          <w:u w:val="none"/>
+        </w:rPr>
+      </w:r>
+    </w:p>
+    <w:p>
+      <w:pPr>
+        <w:pStyle w:val="Normal"/>
+        <w:jc w:val="left"/>
+        <w:rPr>
+          <w:rFonts w:ascii="Times New Roman" w:hAnsi="Times New Roman"/>
+          <w:sz w:val="24"/>
+          <w:szCs w:val="24"/>
+          <w:u w:val="none"/>
+        </w:rPr>
+      </w:pPr>
+      <w:r>
+        <w:rPr>
+          <w:rFonts w:ascii="Times New Roman" w:hAnsi="Times New Roman"/>
+          <w:sz w:val="24"/>
+          <w:szCs w:val="24"/>
+          <w:u w:val="none"/>
+        </w:rPr>
+      </w:r>
+    </w:p>
+    <w:p>
+      <w:pPr>
+        <w:pStyle w:val="Normal"/>
+        <w:jc w:val="left"/>
+        <w:rPr>
+          <w:rFonts w:ascii="Times New Roman" w:hAnsi="Times New Roman"/>
+          <w:sz w:val="24"/>
+          <w:szCs w:val="24"/>
+          <w:u w:val="none"/>
+        </w:rPr>
+      </w:pPr>
+      <w:r>
+        <w:rPr>
+          <w:rFonts w:ascii="Times New Roman" w:hAnsi="Times New Roman"/>
+          <w:sz w:val="24"/>
+          <w:szCs w:val="24"/>
+          <w:u w:val="none"/>
+        </w:rPr>
+        <w:tab/>
       </w:r>
     </w:p>
     <w:p>
@@ -120,26 +161,295 @@
           <w:szCs w:val="24"/>
           <w:u w:val="single"/>
         </w:rPr>
-        <w:t>quantum dots</w:t>
-      </w:r>
-    </w:p>
-    <w:p>
-      <w:pPr>
-        <w:pStyle w:val="Normal"/>
-        <w:jc w:val="left"/>
-        <w:rPr>
-          <w:rFonts w:ascii="Times New Roman" w:hAnsi="Times New Roman"/>
-          <w:sz w:val="24"/>
-          <w:szCs w:val="24"/>
-          <w:u w:val="single"/>
-        </w:rPr>
-      </w:pPr>
-      <w:r>
-        <w:rPr>
-          <w:rFonts w:ascii="Times New Roman" w:hAnsi="Times New Roman"/>
-          <w:sz w:val="24"/>
-          <w:szCs w:val="24"/>
-          <w:u w:val="single"/>
+        <w:t>positively charged quantum dots</w:t>
+      </w:r>
+    </w:p>
+    <w:p>
+      <w:pPr>
+        <w:pStyle w:val="Normal"/>
+        <w:jc w:val="left"/>
+        <w:rPr>
+          <w:rFonts w:ascii="Times New Roman" w:hAnsi="Times New Roman"/>
+          <w:sz w:val="24"/>
+          <w:szCs w:val="24"/>
+          <w:u w:val="single"/>
+        </w:rPr>
+      </w:pPr>
+      <w:r>
+        <w:rPr>
+          <w:rFonts w:ascii="Times New Roman" w:hAnsi="Times New Roman"/>
+          <w:sz w:val="24"/>
+          <w:szCs w:val="24"/>
+          <w:u w:val="single"/>
+        </w:rPr>
+      </w:r>
+    </w:p>
+    <w:p>
+      <w:pPr>
+        <w:pStyle w:val="Normal"/>
+        <w:jc w:val="left"/>
+        <w:rPr>
+          <w:rFonts w:ascii="Times New Roman" w:hAnsi="Times New Roman"/>
+          <w:sz w:val="24"/>
+          <w:szCs w:val="24"/>
+          <w:u w:val="none"/>
+        </w:rPr>
+      </w:pPr>
+      <w:r>
+        <w:rPr>
+          <w:rFonts w:ascii="Times New Roman" w:hAnsi="Times New Roman"/>
+          <w:sz w:val="24"/>
+          <w:szCs w:val="24"/>
+          <w:u w:val="none"/>
+        </w:rPr>
+        <w:tab/>
+      </w:r>
+      <w:r>
+        <w:rPr>
+          <w:rFonts w:ascii="Times New Roman" w:hAnsi="Times New Roman"/>
+          <w:sz w:val="24"/>
+          <w:szCs w:val="24"/>
+          <w:u w:val="none"/>
+        </w:rPr>
+        <w:t>I – Mn in a II-VI quantum dots</w:t>
+      </w:r>
+    </w:p>
+    <w:p>
+      <w:pPr>
+        <w:pStyle w:val="Normal"/>
+        <w:jc w:val="left"/>
+        <w:rPr>
+          <w:rFonts w:ascii="Times New Roman" w:hAnsi="Times New Roman"/>
+          <w:sz w:val="24"/>
+          <w:szCs w:val="24"/>
+          <w:u w:val="none"/>
+        </w:rPr>
+      </w:pPr>
+      <w:r>
+        <w:rPr>
+          <w:rFonts w:ascii="Times New Roman" w:hAnsi="Times New Roman"/>
+          <w:sz w:val="24"/>
+          <w:szCs w:val="24"/>
+          <w:u w:val="none"/>
+        </w:rPr>
+        <w:tab/>
+        <w:tab/>
+        <w:t>I.1 – Energy structure</w:t>
+      </w:r>
+    </w:p>
+    <w:p>
+      <w:pPr>
+        <w:pStyle w:val="Normal"/>
+        <w:jc w:val="left"/>
+        <w:rPr>
+          <w:rFonts w:ascii="Times New Roman" w:hAnsi="Times New Roman"/>
+          <w:sz w:val="24"/>
+          <w:szCs w:val="24"/>
+          <w:u w:val="none"/>
+        </w:rPr>
+      </w:pPr>
+      <w:r>
+        <w:rPr>
+          <w:rFonts w:ascii="Times New Roman" w:hAnsi="Times New Roman"/>
+          <w:sz w:val="24"/>
+          <w:szCs w:val="24"/>
+          <w:u w:val="none"/>
+        </w:rPr>
+        <w:tab/>
+        <w:tab/>
+        <w:t xml:space="preserve">I.2 – Optical </w:t>
+      </w:r>
+      <w:r>
+        <w:rPr>
+          <w:rFonts w:ascii="Ubuntu" w:hAnsi="Ubuntu"/>
+          <w:sz w:val="24"/>
+          <w:szCs w:val="24"/>
+          <w:u w:val="none"/>
+        </w:rPr>
+        <w:t>λ-</w:t>
+      </w:r>
+      <w:r>
+        <w:rPr>
+          <w:rFonts w:ascii="Times New Roman" w:hAnsi="Times New Roman"/>
+          <w:sz w:val="24"/>
+          <w:szCs w:val="24"/>
+          <w:u w:val="none"/>
+        </w:rPr>
+        <w:t>level identification</w:t>
+      </w:r>
+    </w:p>
+    <w:p>
+      <w:pPr>
+        <w:pStyle w:val="Normal"/>
+        <w:jc w:val="left"/>
+        <w:rPr>
+          <w:rFonts w:ascii="Times New Roman" w:hAnsi="Times New Roman"/>
+          <w:sz w:val="24"/>
+          <w:szCs w:val="24"/>
+          <w:u w:val="none"/>
+        </w:rPr>
+      </w:pPr>
+      <w:r>
+        <w:rPr>
+          <w:rFonts w:ascii="Times New Roman" w:hAnsi="Times New Roman"/>
+          <w:sz w:val="24"/>
+          <w:szCs w:val="24"/>
+          <w:u w:val="none"/>
+        </w:rPr>
+        <w:tab/>
+      </w:r>
+      <w:r>
+        <w:rPr>
+          <w:rFonts w:ascii="Times New Roman" w:hAnsi="Times New Roman"/>
+          <w:sz w:val="24"/>
+          <w:szCs w:val="24"/>
+          <w:u w:val="none"/>
+        </w:rPr>
+        <w:t>II – Time evolution of a Mn spin coupled to carrier</w:t>
+      </w:r>
+    </w:p>
+    <w:p>
+      <w:pPr>
+        <w:pStyle w:val="Normal"/>
+        <w:jc w:val="left"/>
+        <w:rPr>
+          <w:rFonts w:ascii="Times New Roman" w:hAnsi="Times New Roman"/>
+          <w:sz w:val="24"/>
+          <w:szCs w:val="24"/>
+          <w:u w:val="none"/>
+        </w:rPr>
+      </w:pPr>
+      <w:r>
+        <w:rPr>
+          <w:rFonts w:ascii="Times New Roman" w:hAnsi="Times New Roman"/>
+          <w:sz w:val="24"/>
+          <w:szCs w:val="24"/>
+          <w:u w:val="none"/>
+        </w:rPr>
+        <w:tab/>
+      </w:r>
+      <w:r>
+        <w:rPr>
+          <w:rFonts w:ascii="Times New Roman" w:hAnsi="Times New Roman"/>
+          <w:sz w:val="24"/>
+          <w:szCs w:val="24"/>
+          <w:u w:val="none"/>
+        </w:rPr>
+        <w:t>III – Strain induced coherent dynamics</w:t>
+      </w:r>
+    </w:p>
+    <w:p>
+      <w:pPr>
+        <w:pStyle w:val="Normal"/>
+        <w:jc w:val="left"/>
+        <w:rPr>
+          <w:rFonts w:ascii="Times New Roman" w:hAnsi="Times New Roman"/>
+          <w:sz w:val="24"/>
+          <w:szCs w:val="24"/>
+          <w:u w:val="none"/>
+        </w:rPr>
+      </w:pPr>
+      <w:r>
+        <w:rPr>
+          <w:rFonts w:ascii="Times New Roman" w:hAnsi="Times New Roman"/>
+          <w:sz w:val="24"/>
+          <w:szCs w:val="24"/>
+          <w:u w:val="none"/>
+        </w:rPr>
+        <w:tab/>
+        <w:tab/>
+        <w:t>III.1 – Fine structure of an Mn spin in a quantum dot</w:t>
+      </w:r>
+    </w:p>
+    <w:p>
+      <w:pPr>
+        <w:pStyle w:val="Normal"/>
+        <w:jc w:val="left"/>
+        <w:rPr>
+          <w:rFonts w:ascii="Times New Roman" w:hAnsi="Times New Roman"/>
+          <w:sz w:val="24"/>
+          <w:szCs w:val="24"/>
+          <w:u w:val="none"/>
+        </w:rPr>
+      </w:pPr>
+      <w:r>
+        <w:rPr>
+          <w:rFonts w:ascii="Times New Roman" w:hAnsi="Times New Roman"/>
+          <w:sz w:val="24"/>
+          <w:szCs w:val="24"/>
+          <w:u w:val="none"/>
+        </w:rPr>
+        <w:tab/>
+        <w:tab/>
+        <w:t xml:space="preserve">III.2 – </w:t>
+      </w:r>
+      <w:r>
+        <w:rPr>
+          <w:rFonts w:ascii="Ubuntu" w:hAnsi="Ubuntu"/>
+          <w:sz w:val="24"/>
+          <w:szCs w:val="24"/>
+          <w:u w:val="none"/>
+        </w:rPr>
+        <w:t>λ-</w:t>
+      </w:r>
+      <w:r>
+        <w:rPr>
+          <w:rFonts w:ascii="Times New Roman" w:hAnsi="Times New Roman"/>
+          <w:sz w:val="24"/>
+          <w:szCs w:val="24"/>
+          <w:u w:val="none"/>
+        </w:rPr>
+        <w:t>level polarization rate time dependence</w:t>
+      </w:r>
+    </w:p>
+    <w:p>
+      <w:pPr>
+        <w:pStyle w:val="Normal"/>
+        <w:jc w:val="left"/>
+        <w:rPr>
+          <w:rFonts w:ascii="Times New Roman" w:hAnsi="Times New Roman"/>
+          <w:sz w:val="24"/>
+          <w:szCs w:val="24"/>
+          <w:u w:val="none"/>
+        </w:rPr>
+      </w:pPr>
+      <w:r>
+        <w:rPr>
+          <w:rFonts w:ascii="Times New Roman" w:hAnsi="Times New Roman"/>
+          <w:sz w:val="24"/>
+          <w:szCs w:val="24"/>
+          <w:u w:val="none"/>
+        </w:rPr>
+        <w:tab/>
+        <w:tab/>
+      </w:r>
+      <w:r>
+        <w:rPr>
+          <w:rFonts w:ascii="Times New Roman" w:hAnsi="Times New Roman"/>
+          <w:sz w:val="24"/>
+          <w:szCs w:val="24"/>
+          <w:u w:val="none"/>
+        </w:rPr>
+        <w:t>III.3 – Polarization rate evolution under magnetic field</w:t>
+      </w:r>
+    </w:p>
+    <w:p>
+      <w:pPr>
+        <w:pStyle w:val="Normal"/>
+        <w:jc w:val="left"/>
+        <w:rPr>
+          <w:rFonts w:ascii="Times New Roman" w:hAnsi="Times New Roman"/>
+          <w:sz w:val="24"/>
+          <w:szCs w:val="24"/>
+          <w:u w:val="none"/>
+        </w:rPr>
+      </w:pPr>
+      <w:r>
+        <w:rPr>
+          <w:rFonts w:ascii="Times New Roman" w:hAnsi="Times New Roman"/>
+          <w:sz w:val="24"/>
+          <w:szCs w:val="24"/>
+          <w:u w:val="none"/>
         </w:rPr>
       </w:r>
     </w:p>
@@ -201,6 +511,46 @@
           <w:rFonts w:ascii="Times New Roman" w:hAnsi="Times New Roman"/>
           <w:sz w:val="24"/>
           <w:szCs w:val="24"/>
+          <w:u w:val="none"/>
+        </w:rPr>
+      </w:pPr>
+      <w:r>
+        <w:rPr>
+          <w:rFonts w:ascii="Times New Roman" w:hAnsi="Times New Roman"/>
+          <w:sz w:val="24"/>
+          <w:szCs w:val="24"/>
+          <w:u w:val="none"/>
+        </w:rPr>
+      </w:r>
+    </w:p>
+    <w:p>
+      <w:pPr>
+        <w:pStyle w:val="Normal"/>
+        <w:jc w:val="left"/>
+        <w:rPr>
+          <w:rFonts w:ascii="Times New Roman" w:hAnsi="Times New Roman"/>
+          <w:sz w:val="24"/>
+          <w:szCs w:val="24"/>
+          <w:u w:val="none"/>
+        </w:rPr>
+      </w:pPr>
+      <w:r>
+        <w:rPr>
+          <w:rFonts w:ascii="Times New Roman" w:hAnsi="Times New Roman"/>
+          <w:sz w:val="24"/>
+          <w:szCs w:val="24"/>
+          <w:u w:val="none"/>
+        </w:rPr>
+      </w:r>
+    </w:p>
+    <w:p>
+      <w:pPr>
+        <w:pStyle w:val="Normal"/>
+        <w:jc w:val="left"/>
+        <w:rPr>
+          <w:rFonts w:ascii="Times New Roman" w:hAnsi="Times New Roman"/>
+          <w:sz w:val="24"/>
+          <w:szCs w:val="24"/>
           <w:u w:val="single"/>
         </w:rPr>
       </w:pPr>
@@ -222,15 +572,55 @@
           <w:rFonts w:ascii="Times New Roman" w:hAnsi="Times New Roman"/>
           <w:sz w:val="24"/>
           <w:szCs w:val="24"/>
-          <w:u w:val="single"/>
-        </w:rPr>
-      </w:pPr>
-      <w:r>
-        <w:rPr>
-          <w:rFonts w:ascii="Times New Roman" w:hAnsi="Times New Roman"/>
-          <w:sz w:val="24"/>
-          <w:szCs w:val="24"/>
-          <w:u w:val="single"/>
+          <w:u w:val="none"/>
+        </w:rPr>
+      </w:pPr>
+      <w:r>
+        <w:rPr>
+          <w:rFonts w:ascii="Times New Roman" w:hAnsi="Times New Roman"/>
+          <w:sz w:val="24"/>
+          <w:szCs w:val="24"/>
+          <w:u w:val="none"/>
+        </w:rPr>
+      </w:r>
+    </w:p>
+    <w:p>
+      <w:pPr>
+        <w:pStyle w:val="Normal"/>
+        <w:jc w:val="left"/>
+        <w:rPr>
+          <w:rFonts w:ascii="Times New Roman" w:hAnsi="Times New Roman"/>
+          <w:sz w:val="24"/>
+          <w:szCs w:val="24"/>
+          <w:u w:val="none"/>
+        </w:rPr>
+      </w:pPr>
+      <w:r>
+        <w:rPr>
+          <w:rFonts w:ascii="Times New Roman" w:hAnsi="Times New Roman"/>
+          <w:sz w:val="24"/>
+          <w:szCs w:val="24"/>
+          <w:u w:val="none"/>
+        </w:rPr>
+      </w:r>
+    </w:p>
+    <w:p>
+      <w:pPr>
+        <w:pStyle w:val="Normal"/>
+        <w:jc w:val="left"/>
+        <w:rPr>
+          <w:rFonts w:ascii="Times New Roman" w:hAnsi="Times New Roman"/>
+          <w:sz w:val="24"/>
+          <w:szCs w:val="24"/>
+          <w:u w:val="none"/>
+        </w:rPr>
+      </w:pPr>
+      <w:r>
+        <w:rPr>
+          <w:rFonts w:ascii="Times New Roman" w:hAnsi="Times New Roman"/>
+          <w:sz w:val="24"/>
+          <w:szCs w:val="24"/>
+          <w:u w:val="none"/>
         </w:rPr>
       </w:r>
     </w:p>

</xml_diff>

<commit_message>
Outline completion of chapter 3 - to be continued
</commit_message>
<xml_diff>
--- a/General outlline.docx
+++ b/General outlline.docx
@@ -651,7 +651,7 @@
           <w:szCs w:val="24"/>
           <w:u w:val="none"/>
         </w:rPr>
-        <w:t>I – Cr structure in CdTe quantum dots</w:t>
+        <w:t>I – Cr in CdTe quantum dots</w:t>
       </w:r>
     </w:p>
     <w:p>
@@ -873,6 +873,96 @@
           <w:szCs w:val="24"/>
           <w:u w:val="none"/>
         </w:rPr>
+        <w:tab/>
+      </w:r>
+      <w:r>
+        <w:rPr>
+          <w:rFonts w:ascii="Times New Roman" w:hAnsi="Times New Roman"/>
+          <w:sz w:val="24"/>
+          <w:szCs w:val="24"/>
+          <w:u w:val="none"/>
+        </w:rPr>
+        <w:t>I – Study of X-Cr and X</w:t>
+      </w:r>
+      <w:r>
+        <w:rPr>
+          <w:rFonts w:ascii="Times New Roman" w:hAnsi="Times New Roman"/>
+          <w:sz w:val="24"/>
+          <w:szCs w:val="24"/>
+          <w:u w:val="none"/>
+          <w:vertAlign w:val="superscript"/>
+        </w:rPr>
+        <w:t>2</w:t>
+      </w:r>
+      <w:r>
+        <w:rPr>
+          <w:rFonts w:ascii="Times New Roman" w:hAnsi="Times New Roman"/>
+          <w:sz w:val="24"/>
+          <w:szCs w:val="24"/>
+          <w:u w:val="none"/>
+        </w:rPr>
+        <w:t>-Cr</w:t>
+      </w:r>
+    </w:p>
+    <w:p>
+      <w:pPr>
+        <w:pStyle w:val="Normal"/>
+        <w:jc w:val="left"/>
+        <w:rPr>
+          <w:rFonts w:ascii="Times New Roman" w:hAnsi="Times New Roman"/>
+          <w:position w:val="0"/>
+          <w:sz w:val="24"/>
+          <w:sz w:val="24"/>
+          <w:szCs w:val="24"/>
+          <w:u w:val="none"/>
+          <w:vertAlign w:val="baseline"/>
+        </w:rPr>
+      </w:pPr>
+      <w:r>
+        <w:rPr>
+          <w:rFonts w:ascii="Times New Roman" w:hAnsi="Times New Roman"/>
+          <w:position w:val="0"/>
+          <w:sz w:val="24"/>
+          <w:sz w:val="24"/>
+          <w:szCs w:val="24"/>
+          <w:u w:val="none"/>
+          <w:vertAlign w:val="baseline"/>
+        </w:rPr>
+        <w:tab/>
+      </w:r>
+      <w:r>
+        <w:rPr>
+          <w:rFonts w:ascii="Times New Roman" w:hAnsi="Times New Roman"/>
+          <w:position w:val="0"/>
+          <w:sz w:val="24"/>
+          <w:sz w:val="24"/>
+          <w:szCs w:val="24"/>
+          <w:u w:val="none"/>
+          <w:vertAlign w:val="baseline"/>
+        </w:rPr>
+        <w:t>II – Study of X</w:t>
+      </w:r>
+      <w:r>
+        <w:rPr>
+          <w:rFonts w:ascii="Times New Roman" w:hAnsi="Times New Roman"/>
+          <w:sz w:val="24"/>
+          <w:szCs w:val="24"/>
+          <w:u w:val="none"/>
+          <w:vertAlign w:val="superscript"/>
+        </w:rPr>
+        <w:t>C</w:t>
+      </w:r>
+      <w:r>
+        <w:rPr>
+          <w:rFonts w:ascii="Times New Roman" w:hAnsi="Times New Roman"/>
+          <w:position w:val="0"/>
+          <w:sz w:val="24"/>
+          <w:sz w:val="24"/>
+          <w:szCs w:val="24"/>
+          <w:u w:val="none"/>
+          <w:vertAlign w:val="baseline"/>
+        </w:rPr>
+        <w:t>-Cr</w:t>
       </w:r>
     </w:p>
     <w:p>

</xml_diff>

<commit_message>
Outline completed - v1
</commit_message>
<xml_diff>
--- a/General outlline.docx
+++ b/General outlline.docx
@@ -194,6 +194,37 @@
           <w:u w:val="none"/>
         </w:rPr>
         <w:tab/>
+        <w:tab/>
+      </w:r>
+      <w:r>
+        <w:rPr>
+          <w:rFonts w:ascii="Times New Roman" w:hAnsi="Times New Roman"/>
+          <w:sz w:val="24"/>
+          <w:szCs w:val="24"/>
+          <w:u w:val="none"/>
+        </w:rPr>
+        <w:t>I.4 – Energy levels tuning: strong coupling regime</w:t>
+      </w:r>
+    </w:p>
+    <w:p>
+      <w:pPr>
+        <w:pStyle w:val="Normal"/>
+        <w:jc w:val="left"/>
+        <w:rPr>
+          <w:rFonts w:ascii="Times New Roman" w:hAnsi="Times New Roman"/>
+          <w:sz w:val="24"/>
+          <w:szCs w:val="24"/>
+          <w:u w:val="none"/>
+        </w:rPr>
+      </w:pPr>
+      <w:r>
+        <w:rPr>
+          <w:rFonts w:ascii="Times New Roman" w:hAnsi="Times New Roman"/>
+          <w:sz w:val="24"/>
+          <w:szCs w:val="24"/>
+          <w:u w:val="none"/>
+        </w:rPr>
+        <w:tab/>
         <w:t>II – Effect of strain on the emission of a DMS quantum dot</w:t>
       </w:r>
     </w:p>
@@ -304,6 +335,109 @@
         </w:rPr>
         <w:tab/>
       </w:r>
+      <w:r>
+        <w:rPr>
+          <w:rFonts w:ascii="Times New Roman" w:hAnsi="Times New Roman"/>
+          <w:sz w:val="24"/>
+          <w:szCs w:val="24"/>
+          <w:u w:val="none"/>
+        </w:rPr>
+        <w:t>III – S</w:t>
+      </w:r>
+      <w:r>
+        <w:rPr>
+          <w:rFonts w:ascii="Times New Roman" w:hAnsi="Times New Roman"/>
+          <w:sz w:val="24"/>
+          <w:szCs w:val="24"/>
+          <w:u w:val="none"/>
+        </w:rPr>
+        <w:t>ingle s</w:t>
+      </w:r>
+      <w:r>
+        <w:rPr>
+          <w:rFonts w:ascii="Times New Roman" w:hAnsi="Times New Roman"/>
+          <w:sz w:val="24"/>
+          <w:szCs w:val="24"/>
+          <w:u w:val="none"/>
+        </w:rPr>
+        <w:t>pin dynamics</w:t>
+      </w:r>
+    </w:p>
+    <w:p>
+      <w:pPr>
+        <w:pStyle w:val="Normal"/>
+        <w:jc w:val="left"/>
+        <w:rPr>
+          <w:rFonts w:ascii="Times New Roman" w:hAnsi="Times New Roman"/>
+          <w:sz w:val="24"/>
+          <w:szCs w:val="24"/>
+          <w:u w:val="none"/>
+        </w:rPr>
+      </w:pPr>
+      <w:r>
+        <w:rPr>
+          <w:rFonts w:ascii="Times New Roman" w:hAnsi="Times New Roman"/>
+          <w:sz w:val="24"/>
+          <w:szCs w:val="24"/>
+          <w:u w:val="none"/>
+        </w:rPr>
+        <w:tab/>
+        <w:tab/>
+        <w:t xml:space="preserve">III.1 – </w:t>
+      </w:r>
+      <w:r>
+        <w:rPr>
+          <w:rFonts w:ascii="Times New Roman" w:hAnsi="Times New Roman"/>
+          <w:sz w:val="24"/>
+          <w:szCs w:val="24"/>
+          <w:u w:val="none"/>
+        </w:rPr>
+        <w:t>Relaxation mechanisms</w:t>
+      </w:r>
+    </w:p>
+    <w:p>
+      <w:pPr>
+        <w:pStyle w:val="Normal"/>
+        <w:jc w:val="left"/>
+        <w:rPr>
+          <w:rFonts w:ascii="Times New Roman" w:hAnsi="Times New Roman"/>
+          <w:sz w:val="24"/>
+          <w:szCs w:val="24"/>
+          <w:u w:val="none"/>
+        </w:rPr>
+      </w:pPr>
+      <w:r>
+        <w:rPr>
+          <w:rFonts w:ascii="Times New Roman" w:hAnsi="Times New Roman"/>
+          <w:sz w:val="24"/>
+          <w:szCs w:val="24"/>
+          <w:u w:val="none"/>
+        </w:rPr>
+        <w:tab/>
+        <w:tab/>
+        <w:t>III.2 – The Linbald form</w:t>
+      </w:r>
+    </w:p>
+    <w:p>
+      <w:pPr>
+        <w:pStyle w:val="Normal"/>
+        <w:jc w:val="left"/>
+        <w:rPr>
+          <w:rFonts w:ascii="Times New Roman" w:hAnsi="Times New Roman"/>
+          <w:sz w:val="24"/>
+          <w:szCs w:val="24"/>
+          <w:u w:val="none"/>
+        </w:rPr>
+      </w:pPr>
+      <w:r>
+        <w:rPr>
+          <w:rFonts w:ascii="Times New Roman" w:hAnsi="Times New Roman"/>
+          <w:sz w:val="24"/>
+          <w:szCs w:val="24"/>
+          <w:u w:val="none"/>
+        </w:rPr>
+        <w:tab/>
+      </w:r>
     </w:p>
     <w:p>
       <w:pPr>
@@ -411,7 +545,25 @@
         </w:rPr>
         <w:tab/>
         <w:tab/>
-        <w:t xml:space="preserve">I.2 – Optical </w:t>
+        <w:t>I.</w:t>
+      </w:r>
+      <w:r>
+        <w:rPr>
+          <w:rFonts w:ascii="Times New Roman" w:hAnsi="Times New Roman"/>
+          <w:sz w:val="24"/>
+          <w:szCs w:val="24"/>
+          <w:u w:val="none"/>
+        </w:rPr>
+        <w:t>2</w:t>
+      </w:r>
+      <w:r>
+        <w:rPr>
+          <w:rFonts w:ascii="Times New Roman" w:hAnsi="Times New Roman"/>
+          <w:sz w:val="24"/>
+          <w:szCs w:val="24"/>
+          <w:u w:val="none"/>
+        </w:rPr>
+        <w:t xml:space="preserve"> – Optical </w:t>
       </w:r>
       <w:r>
         <w:rPr>
@@ -651,7 +803,84 @@
           <w:szCs w:val="24"/>
           <w:u w:val="none"/>
         </w:rPr>
-        <w:t>I – Cr in CdTe quantum dots</w:t>
+        <w:t>I – A system strongly coupled to strain state at the Cr position</w:t>
+      </w:r>
+    </w:p>
+    <w:p>
+      <w:pPr>
+        <w:pStyle w:val="Normal"/>
+        <w:jc w:val="left"/>
+        <w:rPr>
+          <w:rFonts w:ascii="Times New Roman" w:hAnsi="Times New Roman"/>
+          <w:sz w:val="24"/>
+          <w:szCs w:val="24"/>
+          <w:u w:val="none"/>
+        </w:rPr>
+      </w:pPr>
+      <w:r>
+        <w:rPr>
+          <w:rFonts w:ascii="Times New Roman" w:hAnsi="Times New Roman"/>
+          <w:sz w:val="24"/>
+          <w:szCs w:val="24"/>
+          <w:u w:val="none"/>
+        </w:rPr>
+        <w:tab/>
+        <w:tab/>
+        <w:t>I.1 – Jahn-Teller effect on a single Cr in a quantum dot</w:t>
+      </w:r>
+    </w:p>
+    <w:p>
+      <w:pPr>
+        <w:pStyle w:val="Normal"/>
+        <w:jc w:val="left"/>
+        <w:rPr>
+          <w:rFonts w:ascii="Times New Roman" w:hAnsi="Times New Roman"/>
+          <w:sz w:val="24"/>
+          <w:szCs w:val="24"/>
+          <w:u w:val="none"/>
+        </w:rPr>
+      </w:pPr>
+      <w:r>
+        <w:rPr>
+          <w:rFonts w:ascii="Times New Roman" w:hAnsi="Times New Roman"/>
+          <w:sz w:val="24"/>
+          <w:szCs w:val="24"/>
+          <w:u w:val="none"/>
+        </w:rPr>
+        <w:tab/>
+        <w:tab/>
+        <w:t>I.2 – Lattice mismatch effect on a single Cr</w:t>
+      </w:r>
+    </w:p>
+    <w:p>
+      <w:pPr>
+        <w:pStyle w:val="Normal"/>
+        <w:jc w:val="left"/>
+        <w:rPr>
+          <w:rFonts w:ascii="Times New Roman" w:hAnsi="Times New Roman"/>
+          <w:sz w:val="24"/>
+          <w:szCs w:val="24"/>
+          <w:u w:val="none"/>
+        </w:rPr>
+      </w:pPr>
+      <w:r>
+        <w:rPr>
+          <w:rFonts w:ascii="Times New Roman" w:hAnsi="Times New Roman"/>
+          <w:sz w:val="24"/>
+          <w:szCs w:val="24"/>
+          <w:u w:val="none"/>
+        </w:rPr>
+        <w:tab/>
+        <w:tab/>
+      </w:r>
+      <w:r>
+        <w:rPr>
+          <w:rFonts w:ascii="Times New Roman" w:hAnsi="Times New Roman"/>
+          <w:sz w:val="24"/>
+          <w:szCs w:val="24"/>
+          <w:u w:val="none"/>
+        </w:rPr>
+        <w:t>I.3 – Energy structure</w:t>
       </w:r>
     </w:p>
     <w:p>
@@ -742,38 +971,7 @@
         </w:rPr>
         <w:tab/>
         <w:tab/>
-      </w:r>
-      <w:r>
-        <w:rPr>
-          <w:rFonts w:ascii="Times New Roman" w:hAnsi="Times New Roman"/>
-          <w:sz w:val="24"/>
-          <w:szCs w:val="24"/>
-          <w:u w:val="none"/>
-        </w:rPr>
-        <w:t>II.3 – Charged controlled SK dots samples</w:t>
-      </w:r>
-    </w:p>
-    <w:p>
-      <w:pPr>
-        <w:pStyle w:val="Normal"/>
-        <w:jc w:val="left"/>
-        <w:rPr>
-          <w:rFonts w:ascii="Times New Roman" w:hAnsi="Times New Roman"/>
-          <w:sz w:val="24"/>
-          <w:szCs w:val="24"/>
-          <w:u w:val="none"/>
-        </w:rPr>
-      </w:pPr>
-      <w:r>
-        <w:rPr>
-          <w:rFonts w:ascii="Times New Roman" w:hAnsi="Times New Roman"/>
-          <w:sz w:val="24"/>
-          <w:szCs w:val="24"/>
-          <w:u w:val="none"/>
-        </w:rPr>
-        <w:tab/>
-        <w:tab/>
-        <w:t>II.4 – Strain-free dots: CdTe/CdMgTe</w:t>
+        <w:t>II.3 – Strain-free dots: CdTe/CdMgTe</w:t>
       </w:r>
     </w:p>
     <w:p>
@@ -882,7 +1080,154 @@
           <w:szCs w:val="24"/>
           <w:u w:val="none"/>
         </w:rPr>
-        <w:t>I – Study of X-Cr and X</w:t>
+        <w:t>I – Study of X-Cr</w:t>
+      </w:r>
+    </w:p>
+    <w:p>
+      <w:pPr>
+        <w:pStyle w:val="Normal"/>
+        <w:jc w:val="left"/>
+        <w:rPr>
+          <w:rFonts w:ascii="Times New Roman" w:hAnsi="Times New Roman"/>
+          <w:sz w:val="24"/>
+          <w:szCs w:val="24"/>
+          <w:u w:val="none"/>
+        </w:rPr>
+      </w:pPr>
+      <w:r>
+        <w:rPr>
+          <w:rFonts w:ascii="Times New Roman" w:hAnsi="Times New Roman"/>
+          <w:sz w:val="24"/>
+          <w:szCs w:val="24"/>
+          <w:u w:val="none"/>
+        </w:rPr>
+        <w:tab/>
+        <w:tab/>
+        <w:t>I.1 – Photoluminescence of a single Cr in a neutral quantum dot</w:t>
+      </w:r>
+    </w:p>
+    <w:p>
+      <w:pPr>
+        <w:pStyle w:val="Normal"/>
+        <w:jc w:val="left"/>
+        <w:rPr>
+          <w:rFonts w:ascii="Times New Roman" w:hAnsi="Times New Roman"/>
+          <w:sz w:val="24"/>
+          <w:szCs w:val="24"/>
+          <w:u w:val="none"/>
+        </w:rPr>
+      </w:pPr>
+      <w:r>
+        <w:rPr>
+          <w:rFonts w:ascii="Times New Roman" w:hAnsi="Times New Roman"/>
+          <w:sz w:val="24"/>
+          <w:szCs w:val="24"/>
+          <w:u w:val="none"/>
+        </w:rPr>
+        <w:tab/>
+        <w:tab/>
+      </w:r>
+      <w:r>
+        <w:rPr>
+          <w:rFonts w:ascii="Times New Roman" w:hAnsi="Times New Roman"/>
+          <w:sz w:val="24"/>
+          <w:szCs w:val="24"/>
+          <w:u w:val="none"/>
+        </w:rPr>
+        <w:t>I.2 – PL in the strong coupling regime</w:t>
+      </w:r>
+    </w:p>
+    <w:p>
+      <w:pPr>
+        <w:pStyle w:val="Normal"/>
+        <w:jc w:val="left"/>
+        <w:rPr>
+          <w:rFonts w:ascii="Times New Roman" w:hAnsi="Times New Roman"/>
+          <w:sz w:val="24"/>
+          <w:szCs w:val="24"/>
+          <w:u w:val="none"/>
+        </w:rPr>
+      </w:pPr>
+      <w:r>
+        <w:rPr>
+          <w:rFonts w:ascii="Times New Roman" w:hAnsi="Times New Roman"/>
+          <w:sz w:val="24"/>
+          <w:szCs w:val="24"/>
+          <w:u w:val="none"/>
+        </w:rPr>
+        <w:tab/>
+        <w:tab/>
+        <w:t>I.3 – Evolution of the PL under magnetic field</w:t>
+      </w:r>
+    </w:p>
+    <w:p>
+      <w:pPr>
+        <w:pStyle w:val="Normal"/>
+        <w:jc w:val="left"/>
+        <w:rPr>
+          <w:rFonts w:ascii="Times New Roman" w:hAnsi="Times New Roman"/>
+          <w:sz w:val="24"/>
+          <w:szCs w:val="24"/>
+          <w:u w:val="none"/>
+        </w:rPr>
+      </w:pPr>
+      <w:r>
+        <w:rPr>
+          <w:rFonts w:ascii="Times New Roman" w:hAnsi="Times New Roman"/>
+          <w:sz w:val="24"/>
+          <w:szCs w:val="24"/>
+          <w:u w:val="none"/>
+        </w:rPr>
+        <w:tab/>
+        <w:tab/>
+      </w:r>
+      <w:r>
+        <w:rPr>
+          <w:rFonts w:ascii="Times New Roman" w:hAnsi="Times New Roman"/>
+          <w:sz w:val="24"/>
+          <w:szCs w:val="24"/>
+          <w:u w:val="none"/>
+        </w:rPr>
+        <w:t>I.4 – Cr in a strain free environment</w:t>
+      </w:r>
+    </w:p>
+    <w:p>
+      <w:pPr>
+        <w:pStyle w:val="Normal"/>
+        <w:jc w:val="left"/>
+        <w:rPr>
+          <w:rFonts w:ascii="Times New Roman" w:hAnsi="Times New Roman"/>
+          <w:position w:val="0"/>
+          <w:sz w:val="24"/>
+          <w:sz w:val="24"/>
+          <w:szCs w:val="24"/>
+          <w:u w:val="none"/>
+          <w:vertAlign w:val="baseline"/>
+        </w:rPr>
+      </w:pPr>
+      <w:r>
+        <w:rPr>
+          <w:rFonts w:ascii="Times New Roman" w:hAnsi="Times New Roman"/>
+          <w:position w:val="0"/>
+          <w:sz w:val="24"/>
+          <w:sz w:val="24"/>
+          <w:szCs w:val="24"/>
+          <w:u w:val="none"/>
+          <w:vertAlign w:val="baseline"/>
+        </w:rPr>
+        <w:tab/>
+      </w:r>
+      <w:r>
+        <w:rPr>
+          <w:rFonts w:ascii="Times New Roman" w:hAnsi="Times New Roman"/>
+          <w:position w:val="0"/>
+          <w:sz w:val="24"/>
+          <w:sz w:val="24"/>
+          <w:szCs w:val="24"/>
+          <w:u w:val="none"/>
+          <w:vertAlign w:val="baseline"/>
+        </w:rPr>
+        <w:t>II – Study of X</w:t>
       </w:r>
       <w:r>
         <w:rPr>
@@ -892,14 +1237,17 @@
           <w:u w:val="none"/>
           <w:vertAlign w:val="superscript"/>
         </w:rPr>
-        <w:t>2</w:t>
-      </w:r>
-      <w:r>
-        <w:rPr>
-          <w:rFonts w:ascii="Times New Roman" w:hAnsi="Times New Roman"/>
-          <w:sz w:val="24"/>
-          <w:szCs w:val="24"/>
-          <w:u w:val="none"/>
+        <w:t>C</w:t>
+      </w:r>
+      <w:r>
+        <w:rPr>
+          <w:rFonts w:ascii="Times New Roman" w:hAnsi="Times New Roman"/>
+          <w:position w:val="0"/>
+          <w:sz w:val="24"/>
+          <w:sz w:val="24"/>
+          <w:szCs w:val="24"/>
+          <w:u w:val="none"/>
+          <w:vertAlign w:val="baseline"/>
         </w:rPr>
         <w:t>-Cr</w:t>
       </w:r>
@@ -910,67 +1258,6 @@
         <w:jc w:val="left"/>
         <w:rPr>
           <w:rFonts w:ascii="Times New Roman" w:hAnsi="Times New Roman"/>
-          <w:position w:val="0"/>
-          <w:sz w:val="24"/>
-          <w:sz w:val="24"/>
-          <w:szCs w:val="24"/>
-          <w:u w:val="none"/>
-          <w:vertAlign w:val="baseline"/>
-        </w:rPr>
-      </w:pPr>
-      <w:r>
-        <w:rPr>
-          <w:rFonts w:ascii="Times New Roman" w:hAnsi="Times New Roman"/>
-          <w:position w:val="0"/>
-          <w:sz w:val="24"/>
-          <w:sz w:val="24"/>
-          <w:szCs w:val="24"/>
-          <w:u w:val="none"/>
-          <w:vertAlign w:val="baseline"/>
-        </w:rPr>
-        <w:tab/>
-      </w:r>
-      <w:r>
-        <w:rPr>
-          <w:rFonts w:ascii="Times New Roman" w:hAnsi="Times New Roman"/>
-          <w:position w:val="0"/>
-          <w:sz w:val="24"/>
-          <w:sz w:val="24"/>
-          <w:szCs w:val="24"/>
-          <w:u w:val="none"/>
-          <w:vertAlign w:val="baseline"/>
-        </w:rPr>
-        <w:t>II – Study of X</w:t>
-      </w:r>
-      <w:r>
-        <w:rPr>
-          <w:rFonts w:ascii="Times New Roman" w:hAnsi="Times New Roman"/>
-          <w:sz w:val="24"/>
-          <w:szCs w:val="24"/>
-          <w:u w:val="none"/>
-          <w:vertAlign w:val="superscript"/>
-        </w:rPr>
-        <w:t>C</w:t>
-      </w:r>
-      <w:r>
-        <w:rPr>
-          <w:rFonts w:ascii="Times New Roman" w:hAnsi="Times New Roman"/>
-          <w:position w:val="0"/>
-          <w:sz w:val="24"/>
-          <w:sz w:val="24"/>
-          <w:szCs w:val="24"/>
-          <w:u w:val="none"/>
-          <w:vertAlign w:val="baseline"/>
-        </w:rPr>
-        <w:t>-Cr</w:t>
-      </w:r>
-    </w:p>
-    <w:p>
-      <w:pPr>
-        <w:pStyle w:val="Normal"/>
-        <w:jc w:val="left"/>
-        <w:rPr>
-          <w:rFonts w:ascii="Times New Roman" w:hAnsi="Times New Roman"/>
           <w:sz w:val="24"/>
           <w:szCs w:val="24"/>
           <w:u w:val="none"/>
@@ -1004,6 +1291,46 @@
           <w:u w:val="single"/>
         </w:rPr>
         <w:t>Chapter 5 : Dynamics of a single Cr spin in a ZnTe quantum dot</w:t>
+      </w:r>
+    </w:p>
+    <w:p>
+      <w:pPr>
+        <w:pStyle w:val="Normal"/>
+        <w:jc w:val="left"/>
+        <w:rPr/>
+      </w:pPr>
+      <w:r>
+        <w:rPr/>
+      </w:r>
+    </w:p>
+    <w:p>
+      <w:pPr>
+        <w:pStyle w:val="Normal"/>
+        <w:jc w:val="left"/>
+        <w:rPr>
+          <w:rFonts w:ascii="Times New Roman" w:hAnsi="Times New Roman"/>
+          <w:sz w:val="24"/>
+          <w:szCs w:val="24"/>
+          <w:u w:val="none"/>
+        </w:rPr>
+      </w:pPr>
+      <w:r>
+        <w:rPr>
+          <w:rFonts w:ascii="Times New Roman" w:hAnsi="Times New Roman"/>
+          <w:sz w:val="24"/>
+          <w:szCs w:val="24"/>
+          <w:u w:val="none"/>
+        </w:rPr>
+        <w:tab/>
+      </w:r>
+      <w:r>
+        <w:rPr>
+          <w:rFonts w:ascii="Times New Roman" w:hAnsi="Times New Roman"/>
+          <w:sz w:val="24"/>
+          <w:szCs w:val="24"/>
+          <w:u w:val="none"/>
+        </w:rPr>
+        <w:t>I – Relaxation of a Cr spin in a quantum dot</w:t>
       </w:r>
     </w:p>
     <w:sectPr>

</xml_diff>